<commit_message>
ranked requirements based on t shirt sizing
</commit_message>
<xml_diff>
--- a/dokumentasjon/uke03/reqirement_priorities_t_shirt.docx
+++ b/dokumentasjon/uke03/reqirement_priorities_t_shirt.docx
@@ -18,14 +18,15 @@
         <w:tblLook w:val="04A0" w:firstRow="1" w:lastRow="0" w:firstColumn="1" w:lastColumn="0" w:noHBand="0" w:noVBand="1"/>
       </w:tblPr>
       <w:tblGrid>
-        <w:gridCol w:w="6516"/>
-        <w:gridCol w:w="1247"/>
+        <w:gridCol w:w="5808"/>
+        <w:gridCol w:w="1019"/>
         <w:gridCol w:w="1253"/>
+        <w:gridCol w:w="936"/>
       </w:tblGrid>
       <w:tr>
         <w:tc>
           <w:tcPr>
-            <w:tcW w:w="6516" w:type="dxa"/>
+            <w:tcW w:w="5949" w:type="dxa"/>
           </w:tcPr>
           <w:p>
             <w:pPr>
@@ -47,7 +48,7 @@
         </w:tc>
         <w:tc>
           <w:tcPr>
-            <w:tcW w:w="1247" w:type="dxa"/>
+            <w:tcW w:w="875" w:type="dxa"/>
           </w:tcPr>
           <w:p>
             <w:r>
@@ -62,6 +63,16 @@
           <w:p>
             <w:r>
               <w:t>Importance</w:t>
+            </w:r>
+          </w:p>
+        </w:tc>
+        <w:tc>
+          <w:tcPr>
+            <w:tcW w:w="939" w:type="dxa"/>
+          </w:tcPr>
+          <w:p>
+            <w:r>
+              <w:t>Priority</w:t>
             </w:r>
           </w:p>
         </w:tc>
@@ -69,7 +80,7 @@
       <w:tr>
         <w:tc>
           <w:tcPr>
-            <w:tcW w:w="6516" w:type="dxa"/>
+            <w:tcW w:w="5949" w:type="dxa"/>
           </w:tcPr>
           <w:p>
             <w:pPr>
@@ -175,21 +186,39 @@
         </w:tc>
         <w:tc>
           <w:tcPr>
-            <w:tcW w:w="1247" w:type="dxa"/>
-          </w:tcPr>
-          <w:p/>
+            <w:tcW w:w="875" w:type="dxa"/>
+          </w:tcPr>
+          <w:p>
+            <w:r>
+              <w:t>S</w:t>
+            </w:r>
+          </w:p>
         </w:tc>
         <w:tc>
           <w:tcPr>
             <w:tcW w:w="1253" w:type="dxa"/>
           </w:tcPr>
-          <w:p/>
+          <w:p>
+            <w:r>
+              <w:t>XL</w:t>
+            </w:r>
+          </w:p>
+        </w:tc>
+        <w:tc>
+          <w:tcPr>
+            <w:tcW w:w="939" w:type="dxa"/>
+          </w:tcPr>
+          <w:p>
+            <w:r>
+              <w:t>8</w:t>
+            </w:r>
+          </w:p>
         </w:tc>
       </w:tr>
       <w:tr>
         <w:tc>
           <w:tcPr>
-            <w:tcW w:w="6516" w:type="dxa"/>
+            <w:tcW w:w="5949" w:type="dxa"/>
           </w:tcPr>
           <w:p>
             <w:pPr>
@@ -209,21 +238,39 @@
         </w:tc>
         <w:tc>
           <w:tcPr>
-            <w:tcW w:w="1247" w:type="dxa"/>
-          </w:tcPr>
-          <w:p/>
+            <w:tcW w:w="875" w:type="dxa"/>
+          </w:tcPr>
+          <w:p>
+            <w:r>
+              <w:t>M</w:t>
+            </w:r>
+          </w:p>
         </w:tc>
         <w:tc>
           <w:tcPr>
             <w:tcW w:w="1253" w:type="dxa"/>
           </w:tcPr>
-          <w:p/>
+          <w:p>
+            <w:r>
+              <w:t>S</w:t>
+            </w:r>
+          </w:p>
+        </w:tc>
+        <w:tc>
+          <w:tcPr>
+            <w:tcW w:w="939" w:type="dxa"/>
+          </w:tcPr>
+          <w:p>
+            <w:r>
+              <w:t>4</w:t>
+            </w:r>
+          </w:p>
         </w:tc>
       </w:tr>
       <w:tr>
         <w:tc>
           <w:tcPr>
-            <w:tcW w:w="6516" w:type="dxa"/>
+            <w:tcW w:w="5949" w:type="dxa"/>
           </w:tcPr>
           <w:p>
             <w:pPr>
@@ -363,21 +410,39 @@
         </w:tc>
         <w:tc>
           <w:tcPr>
-            <w:tcW w:w="1247" w:type="dxa"/>
-          </w:tcPr>
-          <w:p/>
+            <w:tcW w:w="875" w:type="dxa"/>
+          </w:tcPr>
+          <w:p>
+            <w:r>
+              <w:t>M</w:t>
+            </w:r>
+          </w:p>
         </w:tc>
         <w:tc>
           <w:tcPr>
             <w:tcW w:w="1253" w:type="dxa"/>
           </w:tcPr>
-          <w:p/>
+          <w:p>
+            <w:r>
+              <w:t>XL</w:t>
+            </w:r>
+          </w:p>
+        </w:tc>
+        <w:tc>
+          <w:tcPr>
+            <w:tcW w:w="939" w:type="dxa"/>
+          </w:tcPr>
+          <w:p>
+            <w:r>
+              <w:t>7</w:t>
+            </w:r>
+          </w:p>
         </w:tc>
       </w:tr>
       <w:tr>
         <w:tc>
           <w:tcPr>
-            <w:tcW w:w="6516" w:type="dxa"/>
+            <w:tcW w:w="5949" w:type="dxa"/>
           </w:tcPr>
           <w:p>
             <w:pPr>
@@ -426,21 +491,39 @@
         </w:tc>
         <w:tc>
           <w:tcPr>
-            <w:tcW w:w="1247" w:type="dxa"/>
-          </w:tcPr>
-          <w:p/>
+            <w:tcW w:w="875" w:type="dxa"/>
+          </w:tcPr>
+          <w:p>
+            <w:r>
+              <w:t>L</w:t>
+            </w:r>
+          </w:p>
         </w:tc>
         <w:tc>
           <w:tcPr>
             <w:tcW w:w="1253" w:type="dxa"/>
           </w:tcPr>
-          <w:p/>
+          <w:p>
+            <w:r>
+              <w:t>L</w:t>
+            </w:r>
+          </w:p>
+        </w:tc>
+        <w:tc>
+          <w:tcPr>
+            <w:tcW w:w="939" w:type="dxa"/>
+          </w:tcPr>
+          <w:p>
+            <w:r>
+              <w:t>5</w:t>
+            </w:r>
+          </w:p>
         </w:tc>
       </w:tr>
       <w:tr>
         <w:tc>
           <w:tcPr>
-            <w:tcW w:w="6516" w:type="dxa"/>
+            <w:tcW w:w="5949" w:type="dxa"/>
           </w:tcPr>
           <w:p>
             <w:pPr>
@@ -466,35 +549,45 @@
               </w:numPr>
             </w:pPr>
             <w:r>
-              <w:t xml:space="preserve">Can also send </w:t>
-            </w:r>
-            <w:proofErr w:type="gramStart"/>
-            <w:r>
-              <w:t>counter offers</w:t>
-            </w:r>
-            <w:proofErr w:type="gramEnd"/>
-            <w:r>
-              <w:t>/bids</w:t>
-            </w:r>
-          </w:p>
-        </w:tc>
-        <w:tc>
-          <w:tcPr>
-            <w:tcW w:w="1247" w:type="dxa"/>
-          </w:tcPr>
-          <w:p/>
+              <w:t>Can also send counter offers/bids</w:t>
+            </w:r>
+          </w:p>
+        </w:tc>
+        <w:tc>
+          <w:tcPr>
+            <w:tcW w:w="875" w:type="dxa"/>
+          </w:tcPr>
+          <w:p>
+            <w:r>
+              <w:t>M</w:t>
+            </w:r>
+          </w:p>
         </w:tc>
         <w:tc>
           <w:tcPr>
             <w:tcW w:w="1253" w:type="dxa"/>
           </w:tcPr>
-          <w:p/>
+          <w:p>
+            <w:r>
+              <w:t>M</w:t>
+            </w:r>
+          </w:p>
+        </w:tc>
+        <w:tc>
+          <w:tcPr>
+            <w:tcW w:w="939" w:type="dxa"/>
+          </w:tcPr>
+          <w:p>
+            <w:r>
+              <w:t>5</w:t>
+            </w:r>
+          </w:p>
         </w:tc>
       </w:tr>
       <w:tr>
         <w:tc>
           <w:tcPr>
-            <w:tcW w:w="6516" w:type="dxa"/>
+            <w:tcW w:w="5949" w:type="dxa"/>
           </w:tcPr>
           <w:p>
             <w:pPr>
@@ -508,7 +601,21 @@
                 <w:b/>
                 <w:bCs/>
               </w:rPr>
-              <w:t>Edit profiles</w:t>
+              <w:t xml:space="preserve">Edit </w:t>
+            </w:r>
+            <w:r>
+              <w:rPr>
+                <w:b/>
+                <w:bCs/>
+              </w:rPr>
+              <w:t xml:space="preserve">own </w:t>
+            </w:r>
+            <w:r>
+              <w:rPr>
+                <w:b/>
+                <w:bCs/>
+              </w:rPr>
+              <w:t>profile</w:t>
             </w:r>
           </w:p>
           <w:p>
@@ -574,21 +681,39 @@
         </w:tc>
         <w:tc>
           <w:tcPr>
-            <w:tcW w:w="1247" w:type="dxa"/>
-          </w:tcPr>
-          <w:p/>
+            <w:tcW w:w="875" w:type="dxa"/>
+          </w:tcPr>
+          <w:p>
+            <w:r>
+              <w:t>M</w:t>
+            </w:r>
+          </w:p>
         </w:tc>
         <w:tc>
           <w:tcPr>
             <w:tcW w:w="1253" w:type="dxa"/>
           </w:tcPr>
-          <w:p/>
+          <w:p>
+            <w:r>
+              <w:t>L</w:t>
+            </w:r>
+          </w:p>
+        </w:tc>
+        <w:tc>
+          <w:tcPr>
+            <w:tcW w:w="939" w:type="dxa"/>
+          </w:tcPr>
+          <w:p>
+            <w:r>
+              <w:t>6</w:t>
+            </w:r>
+          </w:p>
         </w:tc>
       </w:tr>
       <w:tr>
         <w:tc>
           <w:tcPr>
-            <w:tcW w:w="6516" w:type="dxa"/>
+            <w:tcW w:w="5949" w:type="dxa"/>
           </w:tcPr>
           <w:p>
             <w:pPr>
@@ -622,21 +747,39 @@
         </w:tc>
         <w:tc>
           <w:tcPr>
-            <w:tcW w:w="1247" w:type="dxa"/>
-          </w:tcPr>
-          <w:p/>
+            <w:tcW w:w="875" w:type="dxa"/>
+          </w:tcPr>
+          <w:p>
+            <w:r>
+              <w:t>S</w:t>
+            </w:r>
+          </w:p>
         </w:tc>
         <w:tc>
           <w:tcPr>
             <w:tcW w:w="1253" w:type="dxa"/>
           </w:tcPr>
-          <w:p/>
+          <w:p>
+            <w:r>
+              <w:t>M</w:t>
+            </w:r>
+          </w:p>
+        </w:tc>
+        <w:tc>
+          <w:tcPr>
+            <w:tcW w:w="939" w:type="dxa"/>
+          </w:tcPr>
+          <w:p>
+            <w:r>
+              <w:t>6</w:t>
+            </w:r>
+          </w:p>
         </w:tc>
       </w:tr>
       <w:tr>
         <w:tc>
           <w:tcPr>
-            <w:tcW w:w="6516" w:type="dxa"/>
+            <w:tcW w:w="5949" w:type="dxa"/>
           </w:tcPr>
           <w:p>
             <w:pPr>
@@ -674,35 +817,45 @@
               </w:numPr>
             </w:pPr>
             <w:r>
-              <w:t xml:space="preserve">Reviews on the renter, the person renting out, </w:t>
-            </w:r>
-            <w:proofErr w:type="gramStart"/>
-            <w:r>
-              <w:t>and also</w:t>
-            </w:r>
-            <w:proofErr w:type="gramEnd"/>
-            <w:r>
-              <w:t xml:space="preserve"> the vehicle</w:t>
-            </w:r>
-          </w:p>
-        </w:tc>
-        <w:tc>
-          <w:tcPr>
-            <w:tcW w:w="1247" w:type="dxa"/>
-          </w:tcPr>
-          <w:p/>
+              <w:t>Reviews on the renter, the person renting out, and also the vehicle</w:t>
+            </w:r>
+          </w:p>
+        </w:tc>
+        <w:tc>
+          <w:tcPr>
+            <w:tcW w:w="875" w:type="dxa"/>
+          </w:tcPr>
+          <w:p>
+            <w:r>
+              <w:t>M</w:t>
+            </w:r>
+          </w:p>
         </w:tc>
         <w:tc>
           <w:tcPr>
             <w:tcW w:w="1253" w:type="dxa"/>
           </w:tcPr>
-          <w:p/>
+          <w:p>
+            <w:r>
+              <w:t>M</w:t>
+            </w:r>
+          </w:p>
+        </w:tc>
+        <w:tc>
+          <w:tcPr>
+            <w:tcW w:w="939" w:type="dxa"/>
+          </w:tcPr>
+          <w:p>
+            <w:r>
+              <w:t>5</w:t>
+            </w:r>
+          </w:p>
         </w:tc>
       </w:tr>
       <w:tr>
         <w:tc>
           <w:tcPr>
-            <w:tcW w:w="6516" w:type="dxa"/>
+            <w:tcW w:w="5949" w:type="dxa"/>
           </w:tcPr>
           <w:p>
             <w:pPr>
@@ -758,21 +911,39 @@
         </w:tc>
         <w:tc>
           <w:tcPr>
-            <w:tcW w:w="1247" w:type="dxa"/>
-          </w:tcPr>
-          <w:p/>
+            <w:tcW w:w="875" w:type="dxa"/>
+          </w:tcPr>
+          <w:p>
+            <w:r>
+              <w:t>L</w:t>
+            </w:r>
+          </w:p>
         </w:tc>
         <w:tc>
           <w:tcPr>
             <w:tcW w:w="1253" w:type="dxa"/>
           </w:tcPr>
-          <w:p/>
+          <w:p>
+            <w:r>
+              <w:t>XL</w:t>
+            </w:r>
+          </w:p>
+        </w:tc>
+        <w:tc>
+          <w:tcPr>
+            <w:tcW w:w="939" w:type="dxa"/>
+          </w:tcPr>
+          <w:p>
+            <w:r>
+              <w:t>6</w:t>
+            </w:r>
+          </w:p>
         </w:tc>
       </w:tr>
       <w:tr>
         <w:tc>
           <w:tcPr>
-            <w:tcW w:w="6516" w:type="dxa"/>
+            <w:tcW w:w="5949" w:type="dxa"/>
           </w:tcPr>
           <w:p>
             <w:pPr>
@@ -804,21 +975,39 @@
         </w:tc>
         <w:tc>
           <w:tcPr>
-            <w:tcW w:w="1247" w:type="dxa"/>
-          </w:tcPr>
-          <w:p/>
+            <w:tcW w:w="875" w:type="dxa"/>
+          </w:tcPr>
+          <w:p>
+            <w:r>
+              <w:t>M</w:t>
+            </w:r>
+          </w:p>
         </w:tc>
         <w:tc>
           <w:tcPr>
             <w:tcW w:w="1253" w:type="dxa"/>
           </w:tcPr>
-          <w:p/>
+          <w:p>
+            <w:r>
+              <w:t>L</w:t>
+            </w:r>
+          </w:p>
+        </w:tc>
+        <w:tc>
+          <w:tcPr>
+            <w:tcW w:w="939" w:type="dxa"/>
+          </w:tcPr>
+          <w:p>
+            <w:r>
+              <w:t>6</w:t>
+            </w:r>
+          </w:p>
         </w:tc>
       </w:tr>
       <w:tr>
         <w:tc>
           <w:tcPr>
-            <w:tcW w:w="6516" w:type="dxa"/>
+            <w:tcW w:w="5949" w:type="dxa"/>
           </w:tcPr>
           <w:p>
             <w:pPr>
@@ -862,21 +1051,39 @@
         </w:tc>
         <w:tc>
           <w:tcPr>
-            <w:tcW w:w="1247" w:type="dxa"/>
-          </w:tcPr>
-          <w:p/>
+            <w:tcW w:w="875" w:type="dxa"/>
+          </w:tcPr>
+          <w:p>
+            <w:r>
+              <w:t>M</w:t>
+            </w:r>
+          </w:p>
         </w:tc>
         <w:tc>
           <w:tcPr>
             <w:tcW w:w="1253" w:type="dxa"/>
           </w:tcPr>
-          <w:p/>
+          <w:p>
+            <w:r>
+              <w:t>L</w:t>
+            </w:r>
+          </w:p>
+        </w:tc>
+        <w:tc>
+          <w:tcPr>
+            <w:tcW w:w="939" w:type="dxa"/>
+          </w:tcPr>
+          <w:p>
+            <w:r>
+              <w:t>6</w:t>
+            </w:r>
+          </w:p>
         </w:tc>
       </w:tr>
       <w:tr>
         <w:tc>
           <w:tcPr>
-            <w:tcW w:w="6516" w:type="dxa"/>
+            <w:tcW w:w="5949" w:type="dxa"/>
           </w:tcPr>
           <w:p>
             <w:pPr>
@@ -916,21 +1123,39 @@
         </w:tc>
         <w:tc>
           <w:tcPr>
-            <w:tcW w:w="1247" w:type="dxa"/>
-          </w:tcPr>
-          <w:p/>
+            <w:tcW w:w="875" w:type="dxa"/>
+          </w:tcPr>
+          <w:p>
+            <w:r>
+              <w:t>M</w:t>
+            </w:r>
+          </w:p>
         </w:tc>
         <w:tc>
           <w:tcPr>
             <w:tcW w:w="1253" w:type="dxa"/>
           </w:tcPr>
-          <w:p/>
+          <w:p>
+            <w:r>
+              <w:t>L</w:t>
+            </w:r>
+          </w:p>
+        </w:tc>
+        <w:tc>
+          <w:tcPr>
+            <w:tcW w:w="939" w:type="dxa"/>
+          </w:tcPr>
+          <w:p>
+            <w:r>
+              <w:t>6</w:t>
+            </w:r>
+          </w:p>
         </w:tc>
       </w:tr>
       <w:tr>
         <w:tc>
           <w:tcPr>
-            <w:tcW w:w="6516" w:type="dxa"/>
+            <w:tcW w:w="5949" w:type="dxa"/>
           </w:tcPr>
           <w:p>
             <w:pPr>
@@ -950,21 +1175,39 @@
         </w:tc>
         <w:tc>
           <w:tcPr>
-            <w:tcW w:w="1247" w:type="dxa"/>
-          </w:tcPr>
-          <w:p/>
+            <w:tcW w:w="875" w:type="dxa"/>
+          </w:tcPr>
+          <w:p>
+            <w:r>
+              <w:t>S</w:t>
+            </w:r>
+          </w:p>
         </w:tc>
         <w:tc>
           <w:tcPr>
             <w:tcW w:w="1253" w:type="dxa"/>
           </w:tcPr>
-          <w:p/>
+          <w:p>
+            <w:r>
+              <w:t>L</w:t>
+            </w:r>
+          </w:p>
+        </w:tc>
+        <w:tc>
+          <w:tcPr>
+            <w:tcW w:w="939" w:type="dxa"/>
+          </w:tcPr>
+          <w:p>
+            <w:r>
+              <w:t>7</w:t>
+            </w:r>
+          </w:p>
         </w:tc>
       </w:tr>
       <w:tr>
         <w:tc>
           <w:tcPr>
-            <w:tcW w:w="6516" w:type="dxa"/>
+            <w:tcW w:w="5949" w:type="dxa"/>
           </w:tcPr>
           <w:p>
             <w:pPr>
@@ -1018,24 +1261,54 @@
               <w:t>Reporting damages</w:t>
             </w:r>
           </w:p>
-        </w:tc>
-        <w:tc>
-          <w:tcPr>
-            <w:tcW w:w="1247" w:type="dxa"/>
-          </w:tcPr>
-          <w:p/>
+          <w:p>
+            <w:pPr>
+              <w:pStyle w:val="ListParagraph"/>
+              <w:numPr>
+                <w:ilvl w:val="0"/>
+                <w:numId w:val="24"/>
+              </w:numPr>
+            </w:pPr>
+            <w:r>
+              <w:t>Two different terms of use pages – one for renter, one for renting out</w:t>
+            </w:r>
+          </w:p>
+        </w:tc>
+        <w:tc>
+          <w:tcPr>
+            <w:tcW w:w="875" w:type="dxa"/>
+          </w:tcPr>
+          <w:p>
+            <w:r>
+              <w:t>S</w:t>
+            </w:r>
+          </w:p>
         </w:tc>
         <w:tc>
           <w:tcPr>
             <w:tcW w:w="1253" w:type="dxa"/>
           </w:tcPr>
-          <w:p/>
+          <w:p>
+            <w:r>
+              <w:t>M</w:t>
+            </w:r>
+          </w:p>
+        </w:tc>
+        <w:tc>
+          <w:tcPr>
+            <w:tcW w:w="939" w:type="dxa"/>
+          </w:tcPr>
+          <w:p>
+            <w:r>
+              <w:t>5</w:t>
+            </w:r>
+          </w:p>
         </w:tc>
       </w:tr>
       <w:tr>
         <w:tc>
           <w:tcPr>
-            <w:tcW w:w="6516" w:type="dxa"/>
+            <w:tcW w:w="5949" w:type="dxa"/>
           </w:tcPr>
           <w:p>
             <w:pPr>
@@ -1055,21 +1328,39 @@
         </w:tc>
         <w:tc>
           <w:tcPr>
-            <w:tcW w:w="1247" w:type="dxa"/>
-          </w:tcPr>
-          <w:p/>
+            <w:tcW w:w="875" w:type="dxa"/>
+          </w:tcPr>
+          <w:p>
+            <w:r>
+              <w:t>S</w:t>
+            </w:r>
+          </w:p>
         </w:tc>
         <w:tc>
           <w:tcPr>
             <w:tcW w:w="1253" w:type="dxa"/>
           </w:tcPr>
-          <w:p/>
+          <w:p>
+            <w:r>
+              <w:t>L</w:t>
+            </w:r>
+          </w:p>
+        </w:tc>
+        <w:tc>
+          <w:tcPr>
+            <w:tcW w:w="939" w:type="dxa"/>
+          </w:tcPr>
+          <w:p>
+            <w:r>
+              <w:t>7</w:t>
+            </w:r>
+          </w:p>
         </w:tc>
       </w:tr>
       <w:tr>
         <w:tc>
           <w:tcPr>
-            <w:tcW w:w="6516" w:type="dxa"/>
+            <w:tcW w:w="5949" w:type="dxa"/>
           </w:tcPr>
           <w:p>
             <w:pPr>
@@ -1083,43 +1374,45 @@
                 <w:b/>
                 <w:bCs/>
               </w:rPr>
-              <w:t xml:space="preserve">Notifications sent out in both the GUI </w:t>
-            </w:r>
-            <w:proofErr w:type="gramStart"/>
-            <w:r>
-              <w:rPr>
-                <w:b/>
-                <w:bCs/>
-              </w:rPr>
-              <w:t>and also</w:t>
-            </w:r>
-            <w:proofErr w:type="gramEnd"/>
-            <w:r>
-              <w:rPr>
-                <w:b/>
-                <w:bCs/>
-              </w:rPr>
-              <w:t xml:space="preserve"> the email</w:t>
-            </w:r>
-          </w:p>
-        </w:tc>
-        <w:tc>
-          <w:tcPr>
-            <w:tcW w:w="1247" w:type="dxa"/>
-          </w:tcPr>
-          <w:p/>
+              <w:t>Notifications sent out in both the GUI and also the email</w:t>
+            </w:r>
+          </w:p>
+        </w:tc>
+        <w:tc>
+          <w:tcPr>
+            <w:tcW w:w="875" w:type="dxa"/>
+          </w:tcPr>
+          <w:p>
+            <w:r>
+              <w:t>S</w:t>
+            </w:r>
+          </w:p>
         </w:tc>
         <w:tc>
           <w:tcPr>
             <w:tcW w:w="1253" w:type="dxa"/>
           </w:tcPr>
-          <w:p/>
+          <w:p>
+            <w:r>
+              <w:t>M</w:t>
+            </w:r>
+          </w:p>
+        </w:tc>
+        <w:tc>
+          <w:tcPr>
+            <w:tcW w:w="939" w:type="dxa"/>
+          </w:tcPr>
+          <w:p>
+            <w:r>
+              <w:t>6</w:t>
+            </w:r>
+          </w:p>
         </w:tc>
       </w:tr>
       <w:tr>
         <w:tc>
           <w:tcPr>
-            <w:tcW w:w="6516" w:type="dxa"/>
+            <w:tcW w:w="5949" w:type="dxa"/>
           </w:tcPr>
           <w:p>
             <w:pPr>
@@ -1139,21 +1432,39 @@
         </w:tc>
         <w:tc>
           <w:tcPr>
-            <w:tcW w:w="1247" w:type="dxa"/>
-          </w:tcPr>
-          <w:p/>
+            <w:tcW w:w="875" w:type="dxa"/>
+          </w:tcPr>
+          <w:p>
+            <w:r>
+              <w:t>M</w:t>
+            </w:r>
+          </w:p>
         </w:tc>
         <w:tc>
           <w:tcPr>
             <w:tcW w:w="1253" w:type="dxa"/>
           </w:tcPr>
-          <w:p/>
+          <w:p>
+            <w:r>
+              <w:t>M</w:t>
+            </w:r>
+          </w:p>
+        </w:tc>
+        <w:tc>
+          <w:tcPr>
+            <w:tcW w:w="939" w:type="dxa"/>
+          </w:tcPr>
+          <w:p>
+            <w:r>
+              <w:t>5</w:t>
+            </w:r>
+          </w:p>
         </w:tc>
       </w:tr>
       <w:tr>
         <w:tc>
           <w:tcPr>
-            <w:tcW w:w="6516" w:type="dxa"/>
+            <w:tcW w:w="5949" w:type="dxa"/>
           </w:tcPr>
           <w:p>
             <w:pPr>
@@ -1173,15 +1484,33 @@
         </w:tc>
         <w:tc>
           <w:tcPr>
-            <w:tcW w:w="1247" w:type="dxa"/>
-          </w:tcPr>
-          <w:p/>
+            <w:tcW w:w="875" w:type="dxa"/>
+          </w:tcPr>
+          <w:p>
+            <w:r>
+              <w:t>S</w:t>
+            </w:r>
+          </w:p>
         </w:tc>
         <w:tc>
           <w:tcPr>
             <w:tcW w:w="1253" w:type="dxa"/>
           </w:tcPr>
-          <w:p/>
+          <w:p>
+            <w:r>
+              <w:t>M</w:t>
+            </w:r>
+          </w:p>
+        </w:tc>
+        <w:tc>
+          <w:tcPr>
+            <w:tcW w:w="939" w:type="dxa"/>
+          </w:tcPr>
+          <w:p>
+            <w:r>
+              <w:t>6</w:t>
+            </w:r>
+          </w:p>
         </w:tc>
       </w:tr>
     </w:tbl>
@@ -1202,14 +1531,15 @@
         <w:tblLook w:val="04A0" w:firstRow="1" w:lastRow="0" w:firstColumn="1" w:lastColumn="0" w:noHBand="0" w:noVBand="1"/>
       </w:tblPr>
       <w:tblGrid>
-        <w:gridCol w:w="6516"/>
-        <w:gridCol w:w="1247"/>
+        <w:gridCol w:w="5807"/>
+        <w:gridCol w:w="1082"/>
         <w:gridCol w:w="1253"/>
+        <w:gridCol w:w="874"/>
       </w:tblGrid>
       <w:tr>
         <w:tc>
           <w:tcPr>
-            <w:tcW w:w="6516" w:type="dxa"/>
+            <w:tcW w:w="5807" w:type="dxa"/>
           </w:tcPr>
           <w:p>
             <w:pPr>
@@ -1231,7 +1561,7 @@
         </w:tc>
         <w:tc>
           <w:tcPr>
-            <w:tcW w:w="1247" w:type="dxa"/>
+            <w:tcW w:w="1082" w:type="dxa"/>
           </w:tcPr>
           <w:p>
             <w:r>
@@ -1246,6 +1576,16 @@
           <w:p>
             <w:r>
               <w:t>Importance</w:t>
+            </w:r>
+          </w:p>
+        </w:tc>
+        <w:tc>
+          <w:tcPr>
+            <w:tcW w:w="874" w:type="dxa"/>
+          </w:tcPr>
+          <w:p>
+            <w:r>
+              <w:t>Priority</w:t>
             </w:r>
           </w:p>
         </w:tc>
@@ -1253,7 +1593,7 @@
       <w:tr>
         <w:tc>
           <w:tcPr>
-            <w:tcW w:w="6516" w:type="dxa"/>
+            <w:tcW w:w="5807" w:type="dxa"/>
           </w:tcPr>
           <w:p>
             <w:pPr>
@@ -1333,21 +1673,39 @@
         </w:tc>
         <w:tc>
           <w:tcPr>
-            <w:tcW w:w="1247" w:type="dxa"/>
-          </w:tcPr>
-          <w:p/>
+            <w:tcW w:w="1082" w:type="dxa"/>
+          </w:tcPr>
+          <w:p>
+            <w:r>
+              <w:t>L</w:t>
+            </w:r>
+          </w:p>
         </w:tc>
         <w:tc>
           <w:tcPr>
             <w:tcW w:w="1253" w:type="dxa"/>
           </w:tcPr>
-          <w:p/>
+          <w:p>
+            <w:r>
+              <w:t>XL</w:t>
+            </w:r>
+          </w:p>
+        </w:tc>
+        <w:tc>
+          <w:tcPr>
+            <w:tcW w:w="874" w:type="dxa"/>
+          </w:tcPr>
+          <w:p>
+            <w:r>
+              <w:t>6</w:t>
+            </w:r>
+          </w:p>
         </w:tc>
       </w:tr>
       <w:tr>
         <w:tc>
           <w:tcPr>
-            <w:tcW w:w="6516" w:type="dxa"/>
+            <w:tcW w:w="5807" w:type="dxa"/>
           </w:tcPr>
           <w:p>
             <w:pPr>
@@ -1464,21 +1822,39 @@
         </w:tc>
         <w:tc>
           <w:tcPr>
-            <w:tcW w:w="1247" w:type="dxa"/>
-          </w:tcPr>
-          <w:p/>
+            <w:tcW w:w="1082" w:type="dxa"/>
+          </w:tcPr>
+          <w:p>
+            <w:r>
+              <w:t>L</w:t>
+            </w:r>
+          </w:p>
         </w:tc>
         <w:tc>
           <w:tcPr>
             <w:tcW w:w="1253" w:type="dxa"/>
           </w:tcPr>
-          <w:p/>
+          <w:p>
+            <w:r>
+              <w:t>L</w:t>
+            </w:r>
+          </w:p>
+        </w:tc>
+        <w:tc>
+          <w:tcPr>
+            <w:tcW w:w="874" w:type="dxa"/>
+          </w:tcPr>
+          <w:p>
+            <w:r>
+              <w:t>5</w:t>
+            </w:r>
+          </w:p>
         </w:tc>
       </w:tr>
       <w:tr>
         <w:tc>
           <w:tcPr>
-            <w:tcW w:w="6516" w:type="dxa"/>
+            <w:tcW w:w="5807" w:type="dxa"/>
           </w:tcPr>
           <w:p>
             <w:pPr>
@@ -1498,21 +1874,39 @@
         </w:tc>
         <w:tc>
           <w:tcPr>
-            <w:tcW w:w="1247" w:type="dxa"/>
-          </w:tcPr>
-          <w:p/>
+            <w:tcW w:w="1082" w:type="dxa"/>
+          </w:tcPr>
+          <w:p>
+            <w:r>
+              <w:t>M</w:t>
+            </w:r>
+          </w:p>
         </w:tc>
         <w:tc>
           <w:tcPr>
             <w:tcW w:w="1253" w:type="dxa"/>
           </w:tcPr>
-          <w:p/>
+          <w:p>
+            <w:r>
+              <w:t>L</w:t>
+            </w:r>
+          </w:p>
+        </w:tc>
+        <w:tc>
+          <w:tcPr>
+            <w:tcW w:w="874" w:type="dxa"/>
+          </w:tcPr>
+          <w:p>
+            <w:r>
+              <w:t>6</w:t>
+            </w:r>
+          </w:p>
         </w:tc>
       </w:tr>
       <w:tr>
         <w:tc>
           <w:tcPr>
-            <w:tcW w:w="6516" w:type="dxa"/>
+            <w:tcW w:w="5807" w:type="dxa"/>
           </w:tcPr>
           <w:p>
             <w:pPr>
@@ -1538,15 +1932,7 @@
               </w:numPr>
             </w:pPr>
             <w:r>
-              <w:t xml:space="preserve">If </w:t>
-            </w:r>
-            <w:proofErr w:type="gramStart"/>
-            <w:r>
-              <w:t>declined</w:t>
-            </w:r>
-            <w:proofErr w:type="gramEnd"/>
-            <w:r>
-              <w:t xml:space="preserve"> then default location should be used </w:t>
+              <w:t xml:space="preserve">If declined then default location should be used </w:t>
             </w:r>
           </w:p>
           <w:p>
@@ -1564,21 +1950,39 @@
         </w:tc>
         <w:tc>
           <w:tcPr>
-            <w:tcW w:w="1247" w:type="dxa"/>
-          </w:tcPr>
-          <w:p/>
+            <w:tcW w:w="1082" w:type="dxa"/>
+          </w:tcPr>
+          <w:p>
+            <w:r>
+              <w:t>S</w:t>
+            </w:r>
+          </w:p>
         </w:tc>
         <w:tc>
           <w:tcPr>
             <w:tcW w:w="1253" w:type="dxa"/>
           </w:tcPr>
-          <w:p/>
+          <w:p>
+            <w:r>
+              <w:t>M</w:t>
+            </w:r>
+          </w:p>
+        </w:tc>
+        <w:tc>
+          <w:tcPr>
+            <w:tcW w:w="874" w:type="dxa"/>
+          </w:tcPr>
+          <w:p>
+            <w:r>
+              <w:t>6</w:t>
+            </w:r>
+          </w:p>
         </w:tc>
       </w:tr>
       <w:tr>
         <w:tc>
           <w:tcPr>
-            <w:tcW w:w="6516" w:type="dxa"/>
+            <w:tcW w:w="5807" w:type="dxa"/>
           </w:tcPr>
           <w:p>
             <w:pPr>
@@ -1610,21 +2014,39 @@
         </w:tc>
         <w:tc>
           <w:tcPr>
-            <w:tcW w:w="1247" w:type="dxa"/>
-          </w:tcPr>
-          <w:p/>
+            <w:tcW w:w="1082" w:type="dxa"/>
+          </w:tcPr>
+          <w:p>
+            <w:r>
+              <w:t>S</w:t>
+            </w:r>
+          </w:p>
         </w:tc>
         <w:tc>
           <w:tcPr>
             <w:tcW w:w="1253" w:type="dxa"/>
           </w:tcPr>
-          <w:p/>
+          <w:p>
+            <w:r>
+              <w:t>L</w:t>
+            </w:r>
+          </w:p>
+        </w:tc>
+        <w:tc>
+          <w:tcPr>
+            <w:tcW w:w="874" w:type="dxa"/>
+          </w:tcPr>
+          <w:p>
+            <w:r>
+              <w:t>7</w:t>
+            </w:r>
+          </w:p>
         </w:tc>
       </w:tr>
       <w:tr>
         <w:tc>
           <w:tcPr>
-            <w:tcW w:w="6516" w:type="dxa"/>
+            <w:tcW w:w="5807" w:type="dxa"/>
           </w:tcPr>
           <w:p>
             <w:pPr>
@@ -1661,21 +2083,39 @@
         </w:tc>
         <w:tc>
           <w:tcPr>
-            <w:tcW w:w="1247" w:type="dxa"/>
-          </w:tcPr>
-          <w:p/>
+            <w:tcW w:w="1082" w:type="dxa"/>
+          </w:tcPr>
+          <w:p>
+            <w:r>
+              <w:t>M</w:t>
+            </w:r>
+          </w:p>
         </w:tc>
         <w:tc>
           <w:tcPr>
             <w:tcW w:w="1253" w:type="dxa"/>
           </w:tcPr>
-          <w:p/>
+          <w:p>
+            <w:r>
+              <w:t>L</w:t>
+            </w:r>
+          </w:p>
+        </w:tc>
+        <w:tc>
+          <w:tcPr>
+            <w:tcW w:w="874" w:type="dxa"/>
+          </w:tcPr>
+          <w:p>
+            <w:r>
+              <w:t>6</w:t>
+            </w:r>
+          </w:p>
         </w:tc>
       </w:tr>
       <w:tr>
         <w:tc>
           <w:tcPr>
-            <w:tcW w:w="6516" w:type="dxa"/>
+            <w:tcW w:w="5807" w:type="dxa"/>
           </w:tcPr>
           <w:p>
             <w:pPr>
@@ -1695,21 +2135,39 @@
         </w:tc>
         <w:tc>
           <w:tcPr>
-            <w:tcW w:w="1247" w:type="dxa"/>
-          </w:tcPr>
-          <w:p/>
+            <w:tcW w:w="1082" w:type="dxa"/>
+          </w:tcPr>
+          <w:p>
+            <w:r>
+              <w:t>M</w:t>
+            </w:r>
+          </w:p>
         </w:tc>
         <w:tc>
           <w:tcPr>
             <w:tcW w:w="1253" w:type="dxa"/>
           </w:tcPr>
-          <w:p/>
+          <w:p>
+            <w:r>
+              <w:t>M</w:t>
+            </w:r>
+          </w:p>
+        </w:tc>
+        <w:tc>
+          <w:tcPr>
+            <w:tcW w:w="874" w:type="dxa"/>
+          </w:tcPr>
+          <w:p>
+            <w:r>
+              <w:t>5</w:t>
+            </w:r>
+          </w:p>
         </w:tc>
       </w:tr>
       <w:tr>
         <w:tc>
           <w:tcPr>
-            <w:tcW w:w="6516" w:type="dxa"/>
+            <w:tcW w:w="5807" w:type="dxa"/>
           </w:tcPr>
           <w:p>
             <w:pPr>
@@ -1729,21 +2187,39 @@
         </w:tc>
         <w:tc>
           <w:tcPr>
-            <w:tcW w:w="1247" w:type="dxa"/>
-          </w:tcPr>
-          <w:p/>
+            <w:tcW w:w="1082" w:type="dxa"/>
+          </w:tcPr>
+          <w:p>
+            <w:r>
+              <w:t>S</w:t>
+            </w:r>
+          </w:p>
         </w:tc>
         <w:tc>
           <w:tcPr>
             <w:tcW w:w="1253" w:type="dxa"/>
           </w:tcPr>
-          <w:p/>
+          <w:p>
+            <w:r>
+              <w:t>M</w:t>
+            </w:r>
+          </w:p>
+        </w:tc>
+        <w:tc>
+          <w:tcPr>
+            <w:tcW w:w="874" w:type="dxa"/>
+          </w:tcPr>
+          <w:p>
+            <w:r>
+              <w:t>6</w:t>
+            </w:r>
+          </w:p>
         </w:tc>
       </w:tr>
       <w:tr>
         <w:tc>
           <w:tcPr>
-            <w:tcW w:w="6516" w:type="dxa"/>
+            <w:tcW w:w="5807" w:type="dxa"/>
           </w:tcPr>
           <w:p>
             <w:pPr>
@@ -1763,21 +2239,39 @@
         </w:tc>
         <w:tc>
           <w:tcPr>
-            <w:tcW w:w="1247" w:type="dxa"/>
-          </w:tcPr>
-          <w:p/>
+            <w:tcW w:w="1082" w:type="dxa"/>
+          </w:tcPr>
+          <w:p>
+            <w:r>
+              <w:t>S</w:t>
+            </w:r>
+          </w:p>
         </w:tc>
         <w:tc>
           <w:tcPr>
             <w:tcW w:w="1253" w:type="dxa"/>
           </w:tcPr>
-          <w:p/>
+          <w:p>
+            <w:r>
+              <w:t>S</w:t>
+            </w:r>
+          </w:p>
+        </w:tc>
+        <w:tc>
+          <w:tcPr>
+            <w:tcW w:w="874" w:type="dxa"/>
+          </w:tcPr>
+          <w:p>
+            <w:r>
+              <w:t>5</w:t>
+            </w:r>
+          </w:p>
         </w:tc>
       </w:tr>
       <w:tr>
         <w:tc>
           <w:tcPr>
-            <w:tcW w:w="6516" w:type="dxa"/>
+            <w:tcW w:w="5807" w:type="dxa"/>
           </w:tcPr>
           <w:p>
             <w:pPr>
@@ -1791,43 +2285,45 @@
                 <w:b/>
                 <w:bCs/>
               </w:rPr>
-              <w:t xml:space="preserve">Manage to deliver x </w:t>
-            </w:r>
-            <w:proofErr w:type="gramStart"/>
-            <w:r>
-              <w:rPr>
-                <w:b/>
-                <w:bCs/>
-              </w:rPr>
-              <w:t>amount</w:t>
-            </w:r>
-            <w:proofErr w:type="gramEnd"/>
-            <w:r>
-              <w:rPr>
-                <w:b/>
-                <w:bCs/>
-              </w:rPr>
-              <w:t xml:space="preserve"> of queries in x amount of time</w:t>
-            </w:r>
-          </w:p>
-        </w:tc>
-        <w:tc>
-          <w:tcPr>
-            <w:tcW w:w="1247" w:type="dxa"/>
-          </w:tcPr>
-          <w:p/>
+              <w:t>Manage to deliver x amount of queries in x amount of time</w:t>
+            </w:r>
+          </w:p>
+        </w:tc>
+        <w:tc>
+          <w:tcPr>
+            <w:tcW w:w="1082" w:type="dxa"/>
+          </w:tcPr>
+          <w:p>
+            <w:r>
+              <w:t>S</w:t>
+            </w:r>
+          </w:p>
         </w:tc>
         <w:tc>
           <w:tcPr>
             <w:tcW w:w="1253" w:type="dxa"/>
           </w:tcPr>
-          <w:p/>
+          <w:p>
+            <w:r>
+              <w:t>L</w:t>
+            </w:r>
+          </w:p>
+        </w:tc>
+        <w:tc>
+          <w:tcPr>
+            <w:tcW w:w="874" w:type="dxa"/>
+          </w:tcPr>
+          <w:p>
+            <w:r>
+              <w:t>7</w:t>
+            </w:r>
+          </w:p>
         </w:tc>
       </w:tr>
       <w:tr>
         <w:tc>
           <w:tcPr>
-            <w:tcW w:w="6516" w:type="dxa"/>
+            <w:tcW w:w="5807" w:type="dxa"/>
           </w:tcPr>
           <w:p>
             <w:pPr>
@@ -1871,21 +2367,39 @@
         </w:tc>
         <w:tc>
           <w:tcPr>
-            <w:tcW w:w="1247" w:type="dxa"/>
-          </w:tcPr>
-          <w:p/>
+            <w:tcW w:w="1082" w:type="dxa"/>
+          </w:tcPr>
+          <w:p>
+            <w:r>
+              <w:t>M</w:t>
+            </w:r>
+          </w:p>
         </w:tc>
         <w:tc>
           <w:tcPr>
             <w:tcW w:w="1253" w:type="dxa"/>
           </w:tcPr>
-          <w:p/>
+          <w:p>
+            <w:r>
+              <w:t>M</w:t>
+            </w:r>
+          </w:p>
+        </w:tc>
+        <w:tc>
+          <w:tcPr>
+            <w:tcW w:w="874" w:type="dxa"/>
+          </w:tcPr>
+          <w:p>
+            <w:r>
+              <w:t>5</w:t>
+            </w:r>
+          </w:p>
         </w:tc>
       </w:tr>
       <w:tr>
         <w:tc>
           <w:tcPr>
-            <w:tcW w:w="6516" w:type="dxa"/>
+            <w:tcW w:w="5807" w:type="dxa"/>
           </w:tcPr>
           <w:p>
             <w:pPr>
@@ -1905,21 +2419,39 @@
         </w:tc>
         <w:tc>
           <w:tcPr>
-            <w:tcW w:w="1247" w:type="dxa"/>
-          </w:tcPr>
-          <w:p/>
+            <w:tcW w:w="1082" w:type="dxa"/>
+          </w:tcPr>
+          <w:p>
+            <w:r>
+              <w:t>M</w:t>
+            </w:r>
+          </w:p>
         </w:tc>
         <w:tc>
           <w:tcPr>
             <w:tcW w:w="1253" w:type="dxa"/>
           </w:tcPr>
-          <w:p/>
+          <w:p>
+            <w:r>
+              <w:t>S</w:t>
+            </w:r>
+          </w:p>
+        </w:tc>
+        <w:tc>
+          <w:tcPr>
+            <w:tcW w:w="874" w:type="dxa"/>
+          </w:tcPr>
+          <w:p>
+            <w:r>
+              <w:t>4</w:t>
+            </w:r>
+          </w:p>
         </w:tc>
       </w:tr>
       <w:tr>
         <w:tc>
           <w:tcPr>
-            <w:tcW w:w="6516" w:type="dxa"/>
+            <w:tcW w:w="5807" w:type="dxa"/>
           </w:tcPr>
           <w:p>
             <w:pPr>
@@ -1933,27 +2465,46 @@
                 <w:b/>
                 <w:bCs/>
               </w:rPr>
+              <w:lastRenderedPageBreak/>
               <w:t>Website based – can be accessed on a PC and mobile device</w:t>
             </w:r>
           </w:p>
         </w:tc>
         <w:tc>
           <w:tcPr>
-            <w:tcW w:w="1247" w:type="dxa"/>
-          </w:tcPr>
-          <w:p/>
+            <w:tcW w:w="1082" w:type="dxa"/>
+          </w:tcPr>
+          <w:p>
+            <w:r>
+              <w:t>M</w:t>
+            </w:r>
+          </w:p>
         </w:tc>
         <w:tc>
           <w:tcPr>
             <w:tcW w:w="1253" w:type="dxa"/>
           </w:tcPr>
-          <w:p/>
+          <w:p>
+            <w:r>
+              <w:t>M</w:t>
+            </w:r>
+          </w:p>
+        </w:tc>
+        <w:tc>
+          <w:tcPr>
+            <w:tcW w:w="874" w:type="dxa"/>
+          </w:tcPr>
+          <w:p>
+            <w:r>
+              <w:t>5</w:t>
+            </w:r>
+          </w:p>
         </w:tc>
       </w:tr>
       <w:tr>
         <w:tc>
           <w:tcPr>
-            <w:tcW w:w="6516" w:type="dxa"/>
+            <w:tcW w:w="5807" w:type="dxa"/>
           </w:tcPr>
           <w:p>
             <w:pPr>
@@ -1973,15 +2524,36 @@
         </w:tc>
         <w:tc>
           <w:tcPr>
-            <w:tcW w:w="1247" w:type="dxa"/>
-          </w:tcPr>
-          <w:p/>
+            <w:tcW w:w="1082" w:type="dxa"/>
+          </w:tcPr>
+          <w:p>
+            <w:r>
+              <w:t>S</w:t>
+            </w:r>
+          </w:p>
         </w:tc>
         <w:tc>
           <w:tcPr>
             <w:tcW w:w="1253" w:type="dxa"/>
           </w:tcPr>
-          <w:p/>
+          <w:p>
+            <w:r>
+              <w:t>S</w:t>
+            </w:r>
+          </w:p>
+        </w:tc>
+        <w:tc>
+          <w:tcPr>
+            <w:tcW w:w="874" w:type="dxa"/>
+          </w:tcPr>
+          <w:p>
+            <w:pPr>
+              <w:ind w:left="720" w:hanging="720"/>
+            </w:pPr>
+            <w:r>
+              <w:t>5</w:t>
+            </w:r>
+          </w:p>
         </w:tc>
       </w:tr>
     </w:tbl>

</xml_diff>

<commit_message>
restructured t shirt size rankings
</commit_message>
<xml_diff>
--- a/dokumentasjon/uke03/reqirement_priorities_t_shirt.docx
+++ b/dokumentasjon/uke03/reqirement_priorities_t_shirt.docx
@@ -105,11 +105,9 @@
                 <w:numId w:val="4"/>
               </w:numPr>
             </w:pPr>
-            <w:proofErr w:type="spellStart"/>
             <w:r>
               <w:t>Paypal</w:t>
             </w:r>
-            <w:proofErr w:type="spellEnd"/>
           </w:p>
           <w:p>
             <w:pPr>
@@ -210,7 +208,7 @@
           </w:tcPr>
           <w:p>
             <w:r>
-              <w:t>8</w:t>
+              <w:t>6</w:t>
             </w:r>
           </w:p>
         </w:tc>
@@ -262,7 +260,7 @@
           </w:tcPr>
           <w:p>
             <w:r>
-              <w:t>4</w:t>
+              <w:t>2</w:t>
             </w:r>
           </w:p>
         </w:tc>
@@ -434,7 +432,7 @@
           </w:tcPr>
           <w:p>
             <w:r>
-              <w:t>7</w:t>
+              <w:t>5</w:t>
             </w:r>
           </w:p>
         </w:tc>
@@ -480,13 +478,8 @@
               </w:numPr>
             </w:pPr>
             <w:r>
-              <w:t xml:space="preserve">Enter </w:t>
-            </w:r>
-            <w:proofErr w:type="spellStart"/>
-            <w:r>
-              <w:t>postnr</w:t>
-            </w:r>
-            <w:proofErr w:type="spellEnd"/>
+              <w:t>Enter postnr</w:t>
+            </w:r>
           </w:p>
         </w:tc>
         <w:tc>
@@ -515,7 +508,7 @@
           </w:tcPr>
           <w:p>
             <w:r>
-              <w:t>5</w:t>
+              <w:t>3</w:t>
             </w:r>
           </w:p>
         </w:tc>
@@ -579,7 +572,7 @@
           </w:tcPr>
           <w:p>
             <w:r>
-              <w:t>5</w:t>
+              <w:t>3</w:t>
             </w:r>
           </w:p>
         </w:tc>
@@ -705,7 +698,7 @@
           </w:tcPr>
           <w:p>
             <w:r>
-              <w:t>6</w:t>
+              <w:t>4</w:t>
             </w:r>
           </w:p>
         </w:tc>
@@ -771,7 +764,7 @@
           </w:tcPr>
           <w:p>
             <w:r>
-              <w:t>6</w:t>
+              <w:t>4</w:t>
             </w:r>
           </w:p>
         </w:tc>
@@ -847,7 +840,7 @@
           </w:tcPr>
           <w:p>
             <w:r>
-              <w:t>5</w:t>
+              <w:t>3</w:t>
             </w:r>
           </w:p>
         </w:tc>
@@ -935,7 +928,7 @@
           </w:tcPr>
           <w:p>
             <w:r>
-              <w:t>6</w:t>
+              <w:t>4</w:t>
             </w:r>
           </w:p>
         </w:tc>
@@ -999,7 +992,7 @@
           </w:tcPr>
           <w:p>
             <w:r>
-              <w:t>6</w:t>
+              <w:t>4</w:t>
             </w:r>
           </w:p>
         </w:tc>
@@ -1075,7 +1068,7 @@
           </w:tcPr>
           <w:p>
             <w:r>
-              <w:t>6</w:t>
+              <w:t>4</w:t>
             </w:r>
           </w:p>
         </w:tc>
@@ -1109,15 +1102,7 @@
               </w:numPr>
             </w:pPr>
             <w:r>
-              <w:t xml:space="preserve">Can register with google or </w:t>
-            </w:r>
-            <w:proofErr w:type="spellStart"/>
-            <w:r>
-              <w:t>facebook</w:t>
-            </w:r>
-            <w:proofErr w:type="spellEnd"/>
-            <w:r>
-              <w:t xml:space="preserve"> account</w:t>
+              <w:t>Can register with google or facebook account</w:t>
             </w:r>
           </w:p>
         </w:tc>
@@ -1147,7 +1132,7 @@
           </w:tcPr>
           <w:p>
             <w:r>
-              <w:t>6</w:t>
+              <w:t>4</w:t>
             </w:r>
           </w:p>
         </w:tc>
@@ -1199,7 +1184,7 @@
           </w:tcPr>
           <w:p>
             <w:r>
-              <w:t>7</w:t>
+              <w:t>5</w:t>
             </w:r>
           </w:p>
         </w:tc>
@@ -1300,7 +1285,7 @@
           </w:tcPr>
           <w:p>
             <w:r>
-              <w:t>5</w:t>
+              <w:t>3</w:t>
             </w:r>
           </w:p>
         </w:tc>
@@ -1352,7 +1337,7 @@
           </w:tcPr>
           <w:p>
             <w:r>
-              <w:t>7</w:t>
+              <w:t>5</w:t>
             </w:r>
           </w:p>
         </w:tc>
@@ -1404,7 +1389,7 @@
           </w:tcPr>
           <w:p>
             <w:r>
-              <w:t>6</w:t>
+              <w:t>4</w:t>
             </w:r>
           </w:p>
         </w:tc>
@@ -1456,7 +1441,7 @@
           </w:tcPr>
           <w:p>
             <w:r>
-              <w:t>5</w:t>
+              <w:t>3</w:t>
             </w:r>
           </w:p>
         </w:tc>
@@ -1508,7 +1493,7 @@
           </w:tcPr>
           <w:p>
             <w:r>
-              <w:t>6</w:t>
+              <w:t>4</w:t>
             </w:r>
           </w:p>
         </w:tc>
@@ -1697,7 +1682,7 @@
           </w:tcPr>
           <w:p>
             <w:r>
-              <w:t>6</w:t>
+              <w:t>4</w:t>
             </w:r>
           </w:p>
         </w:tc>
@@ -1802,21 +1787,8 @@
                 <w:numId w:val="31"/>
               </w:numPr>
             </w:pPr>
-            <w:proofErr w:type="spellStart"/>
-            <w:r>
-              <w:t>Personvern</w:t>
-            </w:r>
-            <w:proofErr w:type="spellEnd"/>
-            <w:r>
-              <w:t xml:space="preserve"> </w:t>
-            </w:r>
-            <w:proofErr w:type="spellStart"/>
-            <w:r>
-              <w:t>osv</w:t>
-            </w:r>
-            <w:proofErr w:type="spellEnd"/>
-            <w:r>
-              <w:t>.</w:t>
+            <w:r>
+              <w:t>Personvern osv.</w:t>
             </w:r>
           </w:p>
         </w:tc>
@@ -1846,7 +1818,7 @@
           </w:tcPr>
           <w:p>
             <w:r>
-              <w:t>5</w:t>
+              <w:t>3</w:t>
             </w:r>
           </w:p>
         </w:tc>
@@ -1898,7 +1870,7 @@
           </w:tcPr>
           <w:p>
             <w:r>
-              <w:t>6</w:t>
+              <w:t>4</w:t>
             </w:r>
           </w:p>
         </w:tc>
@@ -1974,7 +1946,7 @@
           </w:tcPr>
           <w:p>
             <w:r>
-              <w:t>6</w:t>
+              <w:t>4</w:t>
             </w:r>
           </w:p>
         </w:tc>
@@ -2038,7 +2010,7 @@
           </w:tcPr>
           <w:p>
             <w:r>
-              <w:t>7</w:t>
+              <w:t>5</w:t>
             </w:r>
           </w:p>
         </w:tc>
@@ -2071,13 +2043,8 @@
                 <w:numId w:val="36"/>
               </w:numPr>
             </w:pPr>
-            <w:proofErr w:type="spellStart"/>
-            <w:r>
-              <w:t>sessionID</w:t>
-            </w:r>
-            <w:proofErr w:type="spellEnd"/>
-            <w:r>
-              <w:t xml:space="preserve"> and cookies</w:t>
+            <w:r>
+              <w:t>sessionID and cookies</w:t>
             </w:r>
           </w:p>
         </w:tc>
@@ -2107,7 +2074,7 @@
           </w:tcPr>
           <w:p>
             <w:r>
-              <w:t>6</w:t>
+              <w:t>4</w:t>
             </w:r>
           </w:p>
         </w:tc>
@@ -2159,7 +2126,7 @@
           </w:tcPr>
           <w:p>
             <w:r>
-              <w:t>5</w:t>
+              <w:t>3</w:t>
             </w:r>
           </w:p>
         </w:tc>
@@ -2211,7 +2178,7 @@
           </w:tcPr>
           <w:p>
             <w:r>
-              <w:t>6</w:t>
+              <w:t>4</w:t>
             </w:r>
           </w:p>
         </w:tc>
@@ -2263,7 +2230,7 @@
           </w:tcPr>
           <w:p>
             <w:r>
-              <w:t>5</w:t>
+              <w:t>3</w:t>
             </w:r>
           </w:p>
         </w:tc>
@@ -2315,7 +2282,7 @@
           </w:tcPr>
           <w:p>
             <w:r>
-              <w:t>7</w:t>
+              <w:t>5</w:t>
             </w:r>
           </w:p>
         </w:tc>
@@ -2391,7 +2358,7 @@
           </w:tcPr>
           <w:p>
             <w:r>
-              <w:t>5</w:t>
+              <w:t>3</w:t>
             </w:r>
           </w:p>
         </w:tc>
@@ -2443,7 +2410,7 @@
           </w:tcPr>
           <w:p>
             <w:r>
-              <w:t>4</w:t>
+              <w:t>2</w:t>
             </w:r>
           </w:p>
         </w:tc>
@@ -2496,7 +2463,7 @@
           </w:tcPr>
           <w:p>
             <w:r>
-              <w:t>5</w:t>
+              <w:t>3</w:t>
             </w:r>
           </w:p>
         </w:tc>
@@ -2551,7 +2518,7 @@
               <w:ind w:left="720" w:hanging="720"/>
             </w:pPr>
             <w:r>
-              <w:t>5</w:t>
+              <w:t>3</w:t>
             </w:r>
           </w:p>
         </w:tc>

</xml_diff>

<commit_message>
changed t shirt sizing rankings to smaller values
</commit_message>
<xml_diff>
--- a/dokumentasjon/uke03/reqirement_priorities_t_shirt.docx
+++ b/dokumentasjon/uke03/reqirement_priorities_t_shirt.docx
@@ -105,9 +105,11 @@
                 <w:numId w:val="4"/>
               </w:numPr>
             </w:pPr>
+            <w:proofErr w:type="spellStart"/>
             <w:r>
               <w:t>Paypal</w:t>
             </w:r>
+            <w:proofErr w:type="spellEnd"/>
           </w:p>
           <w:p>
             <w:pPr>
@@ -208,7 +210,7 @@
           </w:tcPr>
           <w:p>
             <w:r>
-              <w:t>6</w:t>
+              <w:t>2</w:t>
             </w:r>
           </w:p>
         </w:tc>
@@ -260,7 +262,7 @@
           </w:tcPr>
           <w:p>
             <w:r>
-              <w:t>2</w:t>
+              <w:t>-3</w:t>
             </w:r>
           </w:p>
         </w:tc>
@@ -432,7 +434,7 @@
           </w:tcPr>
           <w:p>
             <w:r>
-              <w:t>5</w:t>
+              <w:t>1</w:t>
             </w:r>
           </w:p>
         </w:tc>
@@ -478,8 +480,13 @@
               </w:numPr>
             </w:pPr>
             <w:r>
-              <w:t>Enter postnr</w:t>
-            </w:r>
+              <w:t xml:space="preserve">Enter </w:t>
+            </w:r>
+            <w:proofErr w:type="spellStart"/>
+            <w:r>
+              <w:t>postnr</w:t>
+            </w:r>
+            <w:proofErr w:type="spellEnd"/>
           </w:p>
         </w:tc>
         <w:tc>
@@ -508,7 +515,7 @@
           </w:tcPr>
           <w:p>
             <w:r>
-              <w:t>3</w:t>
+              <w:t>-1</w:t>
             </w:r>
           </w:p>
         </w:tc>
@@ -542,7 +549,15 @@
               </w:numPr>
             </w:pPr>
             <w:r>
-              <w:t>Can also send counter offers/bids</w:t>
+              <w:t xml:space="preserve">Can also send </w:t>
+            </w:r>
+            <w:proofErr w:type="gramStart"/>
+            <w:r>
+              <w:t>counter offers</w:t>
+            </w:r>
+            <w:proofErr w:type="gramEnd"/>
+            <w:r>
+              <w:t>/bids</w:t>
             </w:r>
           </w:p>
         </w:tc>
@@ -572,7 +587,7 @@
           </w:tcPr>
           <w:p>
             <w:r>
-              <w:t>3</w:t>
+              <w:t>-1</w:t>
             </w:r>
           </w:p>
         </w:tc>
@@ -698,7 +713,7 @@
           </w:tcPr>
           <w:p>
             <w:r>
-              <w:t>4</w:t>
+              <w:t>0</w:t>
             </w:r>
           </w:p>
         </w:tc>
@@ -764,7 +779,7 @@
           </w:tcPr>
           <w:p>
             <w:r>
-              <w:t>4</w:t>
+              <w:t>0</w:t>
             </w:r>
           </w:p>
         </w:tc>
@@ -810,7 +825,15 @@
               </w:numPr>
             </w:pPr>
             <w:r>
-              <w:t>Reviews on the renter, the person renting out, and also the vehicle</w:t>
+              <w:t xml:space="preserve">Reviews on the renter, the person renting out, </w:t>
+            </w:r>
+            <w:proofErr w:type="gramStart"/>
+            <w:r>
+              <w:t>and also</w:t>
+            </w:r>
+            <w:proofErr w:type="gramEnd"/>
+            <w:r>
+              <w:t xml:space="preserve"> the vehicle</w:t>
             </w:r>
           </w:p>
         </w:tc>
@@ -840,7 +863,7 @@
           </w:tcPr>
           <w:p>
             <w:r>
-              <w:t>3</w:t>
+              <w:t>-1</w:t>
             </w:r>
           </w:p>
         </w:tc>
@@ -928,7 +951,7 @@
           </w:tcPr>
           <w:p>
             <w:r>
-              <w:t>4</w:t>
+              <w:t>0</w:t>
             </w:r>
           </w:p>
         </w:tc>
@@ -992,7 +1015,7 @@
           </w:tcPr>
           <w:p>
             <w:r>
-              <w:t>4</w:t>
+              <w:t>0</w:t>
             </w:r>
           </w:p>
         </w:tc>
@@ -1068,7 +1091,7 @@
           </w:tcPr>
           <w:p>
             <w:r>
-              <w:t>4</w:t>
+              <w:t>0</w:t>
             </w:r>
           </w:p>
         </w:tc>
@@ -1102,7 +1125,15 @@
               </w:numPr>
             </w:pPr>
             <w:r>
-              <w:t>Can register with google or facebook account</w:t>
+              <w:t xml:space="preserve">Can register with google or </w:t>
+            </w:r>
+            <w:proofErr w:type="spellStart"/>
+            <w:r>
+              <w:t>facebook</w:t>
+            </w:r>
+            <w:proofErr w:type="spellEnd"/>
+            <w:r>
+              <w:t xml:space="preserve"> account</w:t>
             </w:r>
           </w:p>
         </w:tc>
@@ -1132,7 +1163,7 @@
           </w:tcPr>
           <w:p>
             <w:r>
-              <w:t>4</w:t>
+              <w:t>0</w:t>
             </w:r>
           </w:p>
         </w:tc>
@@ -1184,7 +1215,7 @@
           </w:tcPr>
           <w:p>
             <w:r>
-              <w:t>5</w:t>
+              <w:t>1</w:t>
             </w:r>
           </w:p>
         </w:tc>
@@ -1285,7 +1316,7 @@
           </w:tcPr>
           <w:p>
             <w:r>
-              <w:t>3</w:t>
+              <w:t>-1</w:t>
             </w:r>
           </w:p>
         </w:tc>
@@ -1337,7 +1368,7 @@
           </w:tcPr>
           <w:p>
             <w:r>
-              <w:t>5</w:t>
+              <w:t>1</w:t>
             </w:r>
           </w:p>
         </w:tc>
@@ -1359,7 +1390,23 @@
                 <w:b/>
                 <w:bCs/>
               </w:rPr>
-              <w:t>Notifications sent out in both the GUI and also the email</w:t>
+              <w:t xml:space="preserve">Notifications sent out in both the GUI </w:t>
+            </w:r>
+            <w:proofErr w:type="gramStart"/>
+            <w:r>
+              <w:rPr>
+                <w:b/>
+                <w:bCs/>
+              </w:rPr>
+              <w:t>and also</w:t>
+            </w:r>
+            <w:proofErr w:type="gramEnd"/>
+            <w:r>
+              <w:rPr>
+                <w:b/>
+                <w:bCs/>
+              </w:rPr>
+              <w:t xml:space="preserve"> the email</w:t>
             </w:r>
           </w:p>
         </w:tc>
@@ -1389,7 +1436,7 @@
           </w:tcPr>
           <w:p>
             <w:r>
-              <w:t>4</w:t>
+              <w:t>0</w:t>
             </w:r>
           </w:p>
         </w:tc>
@@ -1441,7 +1488,7 @@
           </w:tcPr>
           <w:p>
             <w:r>
-              <w:t>3</w:t>
+              <w:t>-1</w:t>
             </w:r>
           </w:p>
         </w:tc>
@@ -1493,7 +1540,7 @@
           </w:tcPr>
           <w:p>
             <w:r>
-              <w:t>4</w:t>
+              <w:t>0</w:t>
             </w:r>
           </w:p>
         </w:tc>
@@ -1516,10 +1563,10 @@
         <w:tblLook w:val="04A0" w:firstRow="1" w:lastRow="0" w:firstColumn="1" w:lastColumn="0" w:noHBand="0" w:noVBand="1"/>
       </w:tblPr>
       <w:tblGrid>
-        <w:gridCol w:w="5807"/>
-        <w:gridCol w:w="1082"/>
+        <w:gridCol w:w="5637"/>
+        <w:gridCol w:w="1078"/>
         <w:gridCol w:w="1253"/>
-        <w:gridCol w:w="874"/>
+        <w:gridCol w:w="1048"/>
       </w:tblGrid>
       <w:tr>
         <w:tc>
@@ -1682,7 +1729,7 @@
           </w:tcPr>
           <w:p>
             <w:r>
-              <w:t>4</w:t>
+              <w:t>0</w:t>
             </w:r>
           </w:p>
         </w:tc>
@@ -1787,8 +1834,21 @@
                 <w:numId w:val="31"/>
               </w:numPr>
             </w:pPr>
-            <w:r>
-              <w:t>Personvern osv.</w:t>
+            <w:proofErr w:type="spellStart"/>
+            <w:r>
+              <w:t>Personvern</w:t>
+            </w:r>
+            <w:proofErr w:type="spellEnd"/>
+            <w:r>
+              <w:t xml:space="preserve"> </w:t>
+            </w:r>
+            <w:proofErr w:type="spellStart"/>
+            <w:r>
+              <w:t>osv</w:t>
+            </w:r>
+            <w:proofErr w:type="spellEnd"/>
+            <w:r>
+              <w:t>.</w:t>
             </w:r>
           </w:p>
         </w:tc>
@@ -1818,7 +1878,7 @@
           </w:tcPr>
           <w:p>
             <w:r>
-              <w:t>3</w:t>
+              <w:t>-1</w:t>
             </w:r>
           </w:p>
         </w:tc>
@@ -1870,7 +1930,7 @@
           </w:tcPr>
           <w:p>
             <w:r>
-              <w:t>4</w:t>
+              <w:t>0</w:t>
             </w:r>
           </w:p>
         </w:tc>
@@ -1904,7 +1964,15 @@
               </w:numPr>
             </w:pPr>
             <w:r>
-              <w:t xml:space="preserve">If declined then default location should be used </w:t>
+              <w:t xml:space="preserve">If </w:t>
+            </w:r>
+            <w:proofErr w:type="gramStart"/>
+            <w:r>
+              <w:t>declined</w:t>
+            </w:r>
+            <w:proofErr w:type="gramEnd"/>
+            <w:r>
+              <w:t xml:space="preserve"> then default location should be used </w:t>
             </w:r>
           </w:p>
           <w:p>
@@ -1946,7 +2014,7 @@
           </w:tcPr>
           <w:p>
             <w:r>
-              <w:t>4</w:t>
+              <w:t>0</w:t>
             </w:r>
           </w:p>
         </w:tc>
@@ -2010,7 +2078,7 @@
           </w:tcPr>
           <w:p>
             <w:r>
-              <w:t>5</w:t>
+              <w:t>1</w:t>
             </w:r>
           </w:p>
         </w:tc>
@@ -2043,8 +2111,13 @@
                 <w:numId w:val="36"/>
               </w:numPr>
             </w:pPr>
-            <w:r>
-              <w:t>sessionID and cookies</w:t>
+            <w:proofErr w:type="spellStart"/>
+            <w:r>
+              <w:t>sessionID</w:t>
+            </w:r>
+            <w:proofErr w:type="spellEnd"/>
+            <w:r>
+              <w:t xml:space="preserve"> and cookies</w:t>
             </w:r>
           </w:p>
         </w:tc>
@@ -2074,7 +2147,7 @@
           </w:tcPr>
           <w:p>
             <w:r>
-              <w:t>4</w:t>
+              <w:t>0</w:t>
             </w:r>
           </w:p>
         </w:tc>
@@ -2126,7 +2199,7 @@
           </w:tcPr>
           <w:p>
             <w:r>
-              <w:t>3</w:t>
+              <w:t>-1</w:t>
             </w:r>
           </w:p>
         </w:tc>
@@ -2178,7 +2251,7 @@
           </w:tcPr>
           <w:p>
             <w:r>
-              <w:t>4</w:t>
+              <w:t>0</w:t>
             </w:r>
           </w:p>
         </w:tc>
@@ -2230,7 +2303,7 @@
           </w:tcPr>
           <w:p>
             <w:r>
-              <w:t>3</w:t>
+              <w:t>-1</w:t>
             </w:r>
           </w:p>
         </w:tc>
@@ -2252,7 +2325,23 @@
                 <w:b/>
                 <w:bCs/>
               </w:rPr>
-              <w:t>Manage to deliver x amount of queries in x amount of time</w:t>
+              <w:t xml:space="preserve">Manage to deliver x </w:t>
+            </w:r>
+            <w:proofErr w:type="gramStart"/>
+            <w:r>
+              <w:rPr>
+                <w:b/>
+                <w:bCs/>
+              </w:rPr>
+              <w:t>amount</w:t>
+            </w:r>
+            <w:proofErr w:type="gramEnd"/>
+            <w:r>
+              <w:rPr>
+                <w:b/>
+                <w:bCs/>
+              </w:rPr>
+              <w:t xml:space="preserve"> of queries in x amount of time</w:t>
             </w:r>
           </w:p>
         </w:tc>
@@ -2282,7 +2371,7 @@
           </w:tcPr>
           <w:p>
             <w:r>
-              <w:t>5</w:t>
+              <w:t>1</w:t>
             </w:r>
           </w:p>
         </w:tc>
@@ -2358,7 +2447,7 @@
           </w:tcPr>
           <w:p>
             <w:r>
-              <w:t>3</w:t>
+              <w:t>-1</w:t>
             </w:r>
           </w:p>
         </w:tc>
@@ -2410,7 +2499,7 @@
           </w:tcPr>
           <w:p>
             <w:r>
-              <w:t>2</w:t>
+              <w:t>-2</w:t>
             </w:r>
           </w:p>
         </w:tc>
@@ -2463,7 +2552,7 @@
           </w:tcPr>
           <w:p>
             <w:r>
-              <w:t>3</w:t>
+              <w:t>-1</w:t>
             </w:r>
           </w:p>
         </w:tc>
@@ -2518,7 +2607,7 @@
               <w:ind w:left="720" w:hanging="720"/>
             </w:pPr>
             <w:r>
-              <w:t>3</w:t>
+              <w:t>-1</w:t>
             </w:r>
           </w:p>
         </w:tc>

</xml_diff>